<commit_message>
Added support for COM reference to Office Interop package to make it work on .net core 3x. Why? -> Microsoft didn't provide a native way of doing this in 3x.
</commit_message>
<xml_diff>
--- a/template/fev1.docx
+++ b/template/fev1.docx
@@ -364,14 +364,28 @@
           <w:rFonts w:eastAsiaTheme="minorEastAsia" w:cstheme="minorHAnsi"/>
           <w:lang w:eastAsia="zh-CN"/>
         </w:rPr>
-        <w:t>The results should be viewed as conservative estimates</w:t>
-      </w:r>
-      <w:r>
-        <w:rPr>
-          <w:rFonts w:eastAsiaTheme="minorEastAsia" w:cstheme="minorHAnsi"/>
-          <w:lang w:eastAsia="zh-CN"/>
-        </w:rPr>
-        <w:t>, and are only part o</w:t>
+        <w:t xml:space="preserve">The results should be viewed as conservative </w:t>
+      </w:r>
+      <w:r>
+        <w:rPr>
+          <w:rFonts w:eastAsiaTheme="minorEastAsia" w:cstheme="minorHAnsi"/>
+          <w:lang w:eastAsia="zh-CN"/>
+        </w:rPr>
+        <w:t>estimates</w:t>
+      </w:r>
+      <w:r>
+        <w:rPr>
+          <w:rFonts w:eastAsiaTheme="minorEastAsia" w:cstheme="minorHAnsi"/>
+          <w:lang w:eastAsia="zh-CN"/>
+        </w:rPr>
+        <w:t xml:space="preserve"> and</w:t>
+      </w:r>
+      <w:r>
+        <w:rPr>
+          <w:rFonts w:eastAsiaTheme="minorEastAsia" w:cstheme="minorHAnsi"/>
+          <w:lang w:eastAsia="zh-CN"/>
+        </w:rPr>
+        <w:t xml:space="preserve"> are only part o</w:t>
       </w:r>
       <w:r>
         <w:rPr>
@@ -517,7 +531,14 @@
           <w:rFonts w:eastAsiaTheme="minorEastAsia" w:cstheme="minorHAnsi"/>
           <w:lang w:eastAsia="zh-CN"/>
         </w:rPr>
-        <w:t xml:space="preserve">There are </w:t>
+        <w:t>There are</w:t>
+      </w:r>
+      <w:r>
+        <w:rPr>
+          <w:rFonts w:eastAsiaTheme="minorEastAsia" w:cstheme="minorHAnsi"/>
+          <w:lang w:eastAsia="zh-CN"/>
+        </w:rPr>
+        <w:t xml:space="preserve"> </w:t>
       </w:r>
       <w:proofErr w:type="spellStart"/>
       <w:r>
@@ -547,45 +568,28 @@
           <w:rFonts w:eastAsiaTheme="minorEastAsia" w:cstheme="minorHAnsi"/>
           <w:lang w:eastAsia="zh-CN"/>
         </w:rPr>
-        <w:t xml:space="preserve">  Of this amount, </w:t>
+        <w:t xml:space="preserve">  Of this amount,</w:t>
+      </w:r>
+      <w:r>
+        <w:rPr>
+          <w:rFonts w:eastAsiaTheme="minorEastAsia" w:cstheme="minorHAnsi"/>
+          <w:lang w:eastAsia="zh-CN"/>
+        </w:rPr>
+        <w:t xml:space="preserve"> </w:t>
       </w:r>
       <w:proofErr w:type="spellStart"/>
       <w:r>
         <w:rPr>
-          <w:rFonts w:ascii="Consolas" w:hAnsi="Consolas" w:cs="Consolas"/>
-          <w:color w:val="A31515"/>
-          <w:sz w:val="19"/>
-          <w:szCs w:val="19"/>
-        </w:rPr>
-        <w:t>ZZ</w:t>
-      </w:r>
-      <w:r>
-        <w:rPr>
-          <w:rFonts w:ascii="Consolas" w:hAnsi="Consolas" w:cs="Consolas"/>
-          <w:color w:val="A31515"/>
-          <w:sz w:val="19"/>
-          <w:szCs w:val="19"/>
-        </w:rPr>
-        <w:t>A</w:t>
-      </w:r>
-      <w:bookmarkStart w:id="0" w:name="_GoBack"/>
-      <w:bookmarkEnd w:id="0"/>
-      <w:r>
-        <w:rPr>
-          <w:rFonts w:ascii="Consolas" w:hAnsi="Consolas" w:cs="Consolas"/>
-          <w:color w:val="A31515"/>
-          <w:sz w:val="19"/>
-          <w:szCs w:val="19"/>
-        </w:rPr>
-        <w:t>oiRuralAcresZZ</w:t>
+          <w:rFonts w:eastAsiaTheme="minorEastAsia" w:cstheme="minorHAnsi"/>
+          <w:lang w:eastAsia="zh-CN"/>
+        </w:rPr>
+        <w:t>ZZAoiRuralAcresZZ</w:t>
       </w:r>
       <w:proofErr w:type="spellEnd"/>
       <w:r>
         <w:rPr>
-          <w:rFonts w:ascii="Consolas" w:hAnsi="Consolas" w:cs="Consolas"/>
-          <w:color w:val="A31515"/>
-          <w:sz w:val="19"/>
-          <w:szCs w:val="19"/>
+          <w:rFonts w:eastAsiaTheme="minorEastAsia" w:cstheme="minorHAnsi"/>
+          <w:lang w:eastAsia="zh-CN"/>
         </w:rPr>
         <w:t xml:space="preserve"> </w:t>
       </w:r>
@@ -753,7 +757,23 @@
           <w:rFonts w:eastAsiaTheme="minorEastAsia" w:cstheme="minorHAnsi"/>
           <w:lang w:eastAsia="zh-CN"/>
         </w:rPr>
-        <w:t xml:space="preserve"> have the ability to purify the air by removing </w:t>
+        <w:t xml:space="preserve"> </w:t>
+      </w:r>
+      <w:proofErr w:type="gramStart"/>
+      <w:r>
+        <w:rPr>
+          <w:rFonts w:eastAsiaTheme="minorEastAsia" w:cstheme="minorHAnsi"/>
+          <w:lang w:eastAsia="zh-CN"/>
+        </w:rPr>
+        <w:t>have the ability to</w:t>
+      </w:r>
+      <w:proofErr w:type="gramEnd"/>
+      <w:r>
+        <w:rPr>
+          <w:rFonts w:eastAsiaTheme="minorEastAsia" w:cstheme="minorHAnsi"/>
+          <w:lang w:eastAsia="zh-CN"/>
+        </w:rPr>
+        <w:t xml:space="preserve"> purify the air by removing </w:t>
       </w:r>
       <w:r>
         <w:rPr>
@@ -795,28 +815,60 @@
           <w:rFonts w:eastAsiaTheme="minorEastAsia" w:cstheme="minorHAnsi"/>
           <w:lang w:eastAsia="zh-CN"/>
         </w:rPr>
-        <w:t xml:space="preserve">the value of forest air quality regulation within the area of interest is estimated to be </w:t>
-      </w:r>
-      <w:r>
-        <w:rPr>
-          <w:rFonts w:eastAsiaTheme="minorEastAsia" w:cstheme="minorHAnsi"/>
-          <w:lang w:eastAsia="zh-CN"/>
-        </w:rPr>
-        <w:t>$$200$</w:t>
-      </w:r>
-      <w:r>
-        <w:rPr>
-          <w:rFonts w:eastAsiaTheme="minorEastAsia" w:cstheme="minorHAnsi"/>
-          <w:lang w:eastAsia="zh-CN"/>
-        </w:rPr>
-        <w:t xml:space="preserve"> per acre for a total value of </w:t>
-      </w:r>
-      <w:r>
-        <w:rPr>
-          <w:rFonts w:eastAsiaTheme="minorEastAsia" w:cstheme="minorHAnsi"/>
-          <w:lang w:eastAsia="zh-CN"/>
-        </w:rPr>
-        <w:t xml:space="preserve">$$201$ </w:t>
+        <w:t>the value of forest air quality regulation within the area of interest is estimated to be</w:t>
+      </w:r>
+      <w:r>
+        <w:rPr>
+          <w:rFonts w:eastAsiaTheme="minorEastAsia" w:cstheme="minorHAnsi"/>
+          <w:lang w:eastAsia="zh-CN"/>
+        </w:rPr>
+        <w:t xml:space="preserve"> </w:t>
+      </w:r>
+      <w:proofErr w:type="spellStart"/>
+      <w:r>
+        <w:rPr>
+          <w:rFonts w:eastAsiaTheme="minorEastAsia" w:cstheme="minorHAnsi"/>
+          <w:lang w:eastAsia="zh-CN"/>
+        </w:rPr>
+        <w:t>ZZairqualityAvgZZ</w:t>
+      </w:r>
+      <w:proofErr w:type="spellEnd"/>
+      <w:r>
+        <w:rPr>
+          <w:rFonts w:eastAsiaTheme="minorEastAsia" w:cstheme="minorHAnsi"/>
+          <w:lang w:eastAsia="zh-CN"/>
+        </w:rPr>
+        <w:t>$</w:t>
+      </w:r>
+      <w:r>
+        <w:rPr>
+          <w:rFonts w:eastAsiaTheme="minorEastAsia" w:cstheme="minorHAnsi"/>
+          <w:lang w:eastAsia="zh-CN"/>
+        </w:rPr>
+        <w:t xml:space="preserve"> </w:t>
+      </w:r>
+      <w:r>
+        <w:rPr>
+          <w:rFonts w:eastAsiaTheme="minorEastAsia" w:cstheme="minorHAnsi"/>
+          <w:lang w:eastAsia="zh-CN"/>
+        </w:rPr>
+        <w:t xml:space="preserve">per acre for a total value of </w:t>
+      </w:r>
+      <w:proofErr w:type="spellStart"/>
+      <w:r>
+        <w:rPr>
+          <w:rFonts w:eastAsiaTheme="minorEastAsia" w:cstheme="minorHAnsi"/>
+          <w:lang w:eastAsia="zh-CN"/>
+        </w:rPr>
+        <w:t>ZZairqualityTotalZZ</w:t>
+      </w:r>
+      <w:proofErr w:type="spellEnd"/>
+      <w:r>
+        <w:rPr>
+          <w:rFonts w:eastAsiaTheme="minorEastAsia" w:cstheme="minorHAnsi"/>
+          <w:lang w:eastAsia="zh-CN"/>
+        </w:rPr>
+        <w:t xml:space="preserve">$ </w:t>
       </w:r>
       <w:r>
         <w:rPr>
@@ -1021,12 +1073,21 @@
         </w:rPr>
         <w:t xml:space="preserve">value of forest biodiversity services within the area of interest is </w:t>
       </w:r>
-      <w:r>
-        <w:rPr>
-          <w:rFonts w:eastAsiaTheme="minorEastAsia" w:cstheme="minorHAnsi"/>
-          <w:lang w:eastAsia="zh-CN"/>
-        </w:rPr>
-        <w:t xml:space="preserve">$$300$ </w:t>
+      <w:proofErr w:type="spellStart"/>
+      <w:r>
+        <w:rPr>
+          <w:rFonts w:eastAsiaTheme="minorEastAsia" w:cstheme="minorHAnsi"/>
+          <w:lang w:eastAsia="zh-CN"/>
+        </w:rPr>
+        <w:t>ZZbiodiversityAvgZZ</w:t>
+      </w:r>
+      <w:proofErr w:type="spellEnd"/>
+      <w:r>
+        <w:rPr>
+          <w:rFonts w:eastAsiaTheme="minorEastAsia" w:cstheme="minorHAnsi"/>
+          <w:lang w:eastAsia="zh-CN"/>
+        </w:rPr>
+        <w:t xml:space="preserve">$ </w:t>
       </w:r>
       <w:r>
         <w:rPr>
@@ -1035,12 +1096,21 @@
         </w:rPr>
         <w:t xml:space="preserve">per acre per year for a total value of </w:t>
       </w:r>
-      <w:r>
-        <w:rPr>
-          <w:rFonts w:eastAsiaTheme="minorEastAsia" w:cstheme="minorHAnsi"/>
-          <w:lang w:eastAsia="zh-CN"/>
-        </w:rPr>
-        <w:t xml:space="preserve">$$301$ </w:t>
+      <w:proofErr w:type="spellStart"/>
+      <w:r>
+        <w:rPr>
+          <w:rFonts w:eastAsiaTheme="minorEastAsia" w:cstheme="minorHAnsi"/>
+          <w:lang w:eastAsia="zh-CN"/>
+        </w:rPr>
+        <w:t>ZZbiodiversityTotalZZ</w:t>
+      </w:r>
+      <w:proofErr w:type="spellEnd"/>
+      <w:r>
+        <w:rPr>
+          <w:rFonts w:eastAsiaTheme="minorEastAsia" w:cstheme="minorHAnsi"/>
+          <w:lang w:eastAsia="zh-CN"/>
+        </w:rPr>
+        <w:t xml:space="preserve">$ </w:t>
       </w:r>
       <w:r>
         <w:rPr>
@@ -1174,7 +1244,24 @@
           <w:rFonts w:eastAsiaTheme="minorEastAsia" w:cstheme="minorHAnsi"/>
           <w:lang w:eastAsia="zh-CN"/>
         </w:rPr>
-        <w:t xml:space="preserve">Forests have the ability to </w:t>
+        <w:lastRenderedPageBreak/>
+        <w:t xml:space="preserve">Forests </w:t>
+      </w:r>
+      <w:proofErr w:type="gramStart"/>
+      <w:r>
+        <w:rPr>
+          <w:rFonts w:eastAsiaTheme="minorEastAsia" w:cstheme="minorHAnsi"/>
+          <w:lang w:eastAsia="zh-CN"/>
+        </w:rPr>
+        <w:t>have the ability to</w:t>
+      </w:r>
+      <w:proofErr w:type="gramEnd"/>
+      <w:r>
+        <w:rPr>
+          <w:rFonts w:eastAsiaTheme="minorEastAsia" w:cstheme="minorHAnsi"/>
+          <w:lang w:eastAsia="zh-CN"/>
+        </w:rPr>
+        <w:t xml:space="preserve"> </w:t>
       </w:r>
       <w:r>
         <w:rPr>
@@ -1244,15 +1331,7 @@
           <w:rFonts w:eastAsiaTheme="minorEastAsia" w:cstheme="minorHAnsi"/>
           <w:lang w:eastAsia="zh-CN"/>
         </w:rPr>
-        <w:t xml:space="preserve">.  Carbon storage </w:t>
-      </w:r>
-      <w:r>
-        <w:rPr>
-          <w:rFonts w:eastAsiaTheme="minorEastAsia" w:cstheme="minorHAnsi"/>
-          <w:lang w:eastAsia="zh-CN"/>
-        </w:rPr>
-        <w:lastRenderedPageBreak/>
-        <w:t xml:space="preserve">was amortized over 20 years using a 3% discount rate to determine </w:t>
+        <w:t xml:space="preserve">.  Carbon storage was amortized over 20 years using a 3% discount rate to determine </w:t>
       </w:r>
       <w:r>
         <w:rPr>
@@ -1310,26 +1389,58 @@
         </w:rPr>
         <w:t xml:space="preserve"> </w:t>
       </w:r>
-      <w:r>
-        <w:rPr>
-          <w:rFonts w:eastAsiaTheme="minorEastAsia" w:cstheme="minorHAnsi"/>
-          <w:lang w:eastAsia="zh-CN"/>
-        </w:rPr>
-        <w:t xml:space="preserve">$$400$ </w:t>
-      </w:r>
-      <w:r>
-        <w:rPr>
-          <w:rFonts w:eastAsiaTheme="minorEastAsia" w:cstheme="minorHAnsi"/>
-          <w:lang w:eastAsia="zh-CN"/>
-        </w:rPr>
-        <w:t xml:space="preserve">per acre per year, for a total value of approximately </w:t>
-      </w:r>
-      <w:r>
-        <w:rPr>
-          <w:rFonts w:eastAsiaTheme="minorEastAsia" w:cstheme="minorHAnsi"/>
-          <w:lang w:eastAsia="zh-CN"/>
-        </w:rPr>
-        <w:t xml:space="preserve">$$401$ </w:t>
+      <w:proofErr w:type="spellStart"/>
+      <w:r>
+        <w:rPr>
+          <w:rFonts w:eastAsiaTheme="minorEastAsia" w:cstheme="minorHAnsi"/>
+          <w:lang w:eastAsia="zh-CN"/>
+        </w:rPr>
+        <w:t>ZZcarbonAvgZZ</w:t>
+      </w:r>
+      <w:proofErr w:type="spellEnd"/>
+      <w:r>
+        <w:rPr>
+          <w:rFonts w:eastAsiaTheme="minorEastAsia" w:cstheme="minorHAnsi"/>
+          <w:lang w:eastAsia="zh-CN"/>
+        </w:rPr>
+        <w:t>$</w:t>
+      </w:r>
+      <w:r>
+        <w:rPr>
+          <w:rFonts w:eastAsiaTheme="minorEastAsia" w:cstheme="minorHAnsi"/>
+          <w:lang w:eastAsia="zh-CN"/>
+        </w:rPr>
+        <w:t xml:space="preserve"> </w:t>
+      </w:r>
+      <w:r>
+        <w:rPr>
+          <w:rFonts w:eastAsiaTheme="minorEastAsia" w:cstheme="minorHAnsi"/>
+          <w:lang w:eastAsia="zh-CN"/>
+        </w:rPr>
+        <w:t>per acre per year, for a total value of approximately</w:t>
+      </w:r>
+      <w:r>
+        <w:rPr>
+          <w:rFonts w:eastAsiaTheme="minorEastAsia" w:cstheme="minorHAnsi"/>
+          <w:lang w:eastAsia="zh-CN"/>
+        </w:rPr>
+        <w:t xml:space="preserve"> </w:t>
+      </w:r>
+      <w:proofErr w:type="spellStart"/>
+      <w:r>
+        <w:rPr>
+          <w:rFonts w:eastAsiaTheme="minorEastAsia" w:cstheme="minorHAnsi"/>
+          <w:lang w:eastAsia="zh-CN"/>
+        </w:rPr>
+        <w:t>ZZcarbonTotalZZ</w:t>
+      </w:r>
+      <w:proofErr w:type="spellEnd"/>
+      <w:r>
+        <w:rPr>
+          <w:rFonts w:eastAsiaTheme="minorEastAsia" w:cstheme="minorHAnsi"/>
+          <w:lang w:eastAsia="zh-CN"/>
+        </w:rPr>
+        <w:t xml:space="preserve">$ </w:t>
       </w:r>
       <w:r>
         <w:rPr>
@@ -1503,7 +1614,23 @@
           <w:rFonts w:eastAsiaTheme="minorEastAsia" w:cstheme="minorHAnsi"/>
           <w:lang w:eastAsia="zh-CN"/>
         </w:rPr>
-        <w:t xml:space="preserve">many non-material benefits important </w:t>
+        <w:t>many non-</w:t>
+      </w:r>
+      <w:proofErr w:type="gramStart"/>
+      <w:r>
+        <w:rPr>
+          <w:rFonts w:eastAsiaTheme="minorEastAsia" w:cstheme="minorHAnsi"/>
+          <w:lang w:eastAsia="zh-CN"/>
+        </w:rPr>
+        <w:t>material</w:t>
+      </w:r>
+      <w:proofErr w:type="gramEnd"/>
+      <w:r>
+        <w:rPr>
+          <w:rFonts w:eastAsiaTheme="minorEastAsia" w:cstheme="minorHAnsi"/>
+          <w:lang w:eastAsia="zh-CN"/>
+        </w:rPr>
+        <w:t xml:space="preserve"> benefits important </w:t>
       </w:r>
       <w:r>
         <w:rPr>
@@ -1537,16 +1664,35 @@
         <w:t>average household in Texas was willing to pay between $0.54 - $2.22/yr for a 1,000-acre increase in forest area depending on the type of forest.</w:t>
       </w:r>
       <w:r>
-        <w:t xml:space="preserve">  These results indicate the cultural value of the forests within the area of interest is estimated to be </w:t>
-      </w:r>
-      <w:r>
-        <w:t>$$500$</w:t>
-      </w:r>
-      <w:r>
-        <w:t xml:space="preserve"> per acre per year, for a total value of approximately </w:t>
-      </w:r>
-      <w:r>
-        <w:t xml:space="preserve">$$501$ </w:t>
+        <w:t xml:space="preserve">  These results indicate the cultural value of the forests within the area of interest is estimated to be</w:t>
+      </w:r>
+      <w:r>
+        <w:t xml:space="preserve"> </w:t>
+      </w:r>
+      <w:proofErr w:type="spellStart"/>
+      <w:r>
+        <w:t>ZZculturalAvgZZ</w:t>
+      </w:r>
+      <w:proofErr w:type="spellEnd"/>
+      <w:r>
+        <w:t>$</w:t>
+      </w:r>
+      <w:r>
+        <w:t xml:space="preserve"> per acre per year, for a total value of approximately</w:t>
+      </w:r>
+      <w:r>
+        <w:t xml:space="preserve"> </w:t>
+      </w:r>
+      <w:proofErr w:type="spellStart"/>
+      <w:r>
+        <w:t>ZZculturalTotalZZ</w:t>
+      </w:r>
+      <w:proofErr w:type="spellEnd"/>
+      <w:r>
+        <w:t>$</w:t>
+      </w:r>
+      <w:r>
+        <w:t xml:space="preserve"> </w:t>
       </w:r>
       <w:r>
         <w:t>annually</w:t>
@@ -1697,21 +1843,37 @@
           <w:rFonts w:eastAsiaTheme="minorEastAsia" w:cstheme="minorHAnsi"/>
           <w:lang w:eastAsia="zh-CN"/>
         </w:rPr>
-        <w:t xml:space="preserve">within the area of interest is estimated to be </w:t>
-      </w:r>
-      <w:r>
-        <w:rPr>
-          <w:rFonts w:eastAsiaTheme="minorEastAsia" w:cstheme="minorHAnsi"/>
-          <w:lang w:eastAsia="zh-CN"/>
-        </w:rPr>
-        <w:t xml:space="preserve">$$600$ </w:t>
-      </w:r>
-      <w:r>
-        <w:rPr>
-          <w:rFonts w:eastAsiaTheme="minorEastAsia" w:cstheme="minorHAnsi"/>
-          <w:lang w:eastAsia="zh-CN"/>
-        </w:rPr>
-        <w:t>per acre per year</w:t>
+        <w:t>within the area of interest is estimated to be</w:t>
+      </w:r>
+      <w:r>
+        <w:rPr>
+          <w:rFonts w:eastAsiaTheme="minorEastAsia" w:cstheme="minorHAnsi"/>
+          <w:lang w:eastAsia="zh-CN"/>
+        </w:rPr>
+        <w:t xml:space="preserve"> </w:t>
+      </w:r>
+      <w:proofErr w:type="spellStart"/>
+      <w:r>
+        <w:rPr>
+          <w:rFonts w:eastAsiaTheme="minorEastAsia" w:cstheme="minorHAnsi"/>
+          <w:lang w:eastAsia="zh-CN"/>
+        </w:rPr>
+        <w:t>ZZwatershedAvgZZ</w:t>
+      </w:r>
+      <w:proofErr w:type="spellEnd"/>
+      <w:r>
+        <w:rPr>
+          <w:rFonts w:eastAsiaTheme="minorEastAsia" w:cstheme="minorHAnsi"/>
+          <w:lang w:eastAsia="zh-CN"/>
+        </w:rPr>
+        <w:t>$</w:t>
+      </w:r>
+      <w:r>
+        <w:rPr>
+          <w:rFonts w:eastAsiaTheme="minorEastAsia" w:cstheme="minorHAnsi"/>
+          <w:lang w:eastAsia="zh-CN"/>
+        </w:rPr>
+        <w:t xml:space="preserve"> per acre per year</w:t>
       </w:r>
       <w:r>
         <w:rPr>
@@ -1720,12 +1882,21 @@
         </w:rPr>
         <w:t xml:space="preserve">, for a total value of approximately </w:t>
       </w:r>
-      <w:r>
-        <w:rPr>
-          <w:rFonts w:eastAsiaTheme="minorEastAsia" w:cstheme="minorHAnsi"/>
-          <w:lang w:eastAsia="zh-CN"/>
-        </w:rPr>
-        <w:t xml:space="preserve">$$601$ </w:t>
+      <w:proofErr w:type="spellStart"/>
+      <w:r>
+        <w:rPr>
+          <w:rFonts w:eastAsiaTheme="minorEastAsia" w:cstheme="minorHAnsi"/>
+          <w:lang w:eastAsia="zh-CN"/>
+        </w:rPr>
+        <w:t>ZZwatershedTotalZZ</w:t>
+      </w:r>
+      <w:proofErr w:type="spellEnd"/>
+      <w:r>
+        <w:rPr>
+          <w:rFonts w:eastAsiaTheme="minorEastAsia" w:cstheme="minorHAnsi"/>
+          <w:lang w:eastAsia="zh-CN"/>
+        </w:rPr>
+        <w:t xml:space="preserve">$ </w:t>
       </w:r>
       <w:r>
         <w:rPr>
@@ -1763,6 +1934,8 @@
           <w:lang w:eastAsia="zh-CN"/>
         </w:rPr>
       </w:pPr>
+      <w:bookmarkStart w:id="0" w:name="_GoBack"/>
+      <w:bookmarkEnd w:id="0"/>
     </w:p>
     <w:p>
       <w:pPr>
@@ -1857,28 +2030,74 @@
           <w:rFonts w:eastAsiaTheme="minorEastAsia" w:cstheme="minorHAnsi"/>
           <w:lang w:eastAsia="zh-CN"/>
         </w:rPr>
-        <w:t xml:space="preserve">estimated to be </w:t>
-      </w:r>
-      <w:r>
-        <w:rPr>
-          <w:rFonts w:eastAsiaTheme="minorEastAsia" w:cstheme="minorHAnsi"/>
-          <w:lang w:eastAsia="zh-CN"/>
-        </w:rPr>
-        <w:t xml:space="preserve">$$700$ </w:t>
-      </w:r>
-      <w:r>
-        <w:rPr>
-          <w:rFonts w:eastAsiaTheme="minorEastAsia" w:cstheme="minorHAnsi"/>
-          <w:lang w:eastAsia="zh-CN"/>
-        </w:rPr>
-        <w:t xml:space="preserve">per acre, for a total value of approximately </w:t>
-      </w:r>
-      <w:r>
-        <w:rPr>
-          <w:rFonts w:eastAsiaTheme="minorEastAsia" w:cstheme="minorHAnsi"/>
-          <w:lang w:eastAsia="zh-CN"/>
-        </w:rPr>
-        <w:t xml:space="preserve">$$701$ </w:t>
+        <w:t>estimated to be</w:t>
+      </w:r>
+      <w:r>
+        <w:rPr>
+          <w:rFonts w:eastAsiaTheme="minorEastAsia" w:cstheme="minorHAnsi"/>
+          <w:lang w:eastAsia="zh-CN"/>
+        </w:rPr>
+        <w:t xml:space="preserve"> </w:t>
+      </w:r>
+      <w:proofErr w:type="spellStart"/>
+      <w:r>
+        <w:rPr>
+          <w:rFonts w:eastAsiaTheme="minorEastAsia" w:cstheme="minorHAnsi"/>
+          <w:lang w:eastAsia="zh-CN"/>
+        </w:rPr>
+        <w:t>ZZtotalAvgZZ</w:t>
+      </w:r>
+      <w:proofErr w:type="spellEnd"/>
+      <w:r>
+        <w:rPr>
+          <w:rFonts w:eastAsiaTheme="minorEastAsia" w:cstheme="minorHAnsi"/>
+          <w:lang w:eastAsia="zh-CN"/>
+        </w:rPr>
+        <w:t>$</w:t>
+      </w:r>
+      <w:r>
+        <w:rPr>
+          <w:rFonts w:eastAsiaTheme="minorEastAsia" w:cstheme="minorHAnsi"/>
+          <w:lang w:eastAsia="zh-CN"/>
+        </w:rPr>
+        <w:t xml:space="preserve"> </w:t>
+      </w:r>
+      <w:r>
+        <w:rPr>
+          <w:rFonts w:eastAsiaTheme="minorEastAsia" w:cstheme="minorHAnsi"/>
+          <w:lang w:eastAsia="zh-CN"/>
+        </w:rPr>
+        <w:t>per acre, for a total value of approximately</w:t>
+      </w:r>
+      <w:r>
+        <w:rPr>
+          <w:rFonts w:eastAsiaTheme="minorEastAsia" w:cstheme="minorHAnsi"/>
+          <w:lang w:eastAsia="zh-CN"/>
+        </w:rPr>
+        <w:t xml:space="preserve"> </w:t>
+      </w:r>
+      <w:proofErr w:type="spellStart"/>
+      <w:r>
+        <w:rPr>
+          <w:rFonts w:eastAsiaTheme="minorEastAsia" w:cstheme="minorHAnsi"/>
+          <w:lang w:eastAsia="zh-CN"/>
+        </w:rPr>
+        <w:t>ZZtotalTotalZZ</w:t>
+      </w:r>
+      <w:proofErr w:type="spellEnd"/>
+      <w:r>
+        <w:rPr>
+          <w:rFonts w:eastAsiaTheme="minorEastAsia" w:cstheme="minorHAnsi"/>
+          <w:lang w:eastAsia="zh-CN"/>
+        </w:rPr>
+        <w:t>$</w:t>
+      </w:r>
+      <w:r>
+        <w:rPr>
+          <w:rFonts w:eastAsiaTheme="minorEastAsia" w:cstheme="minorHAnsi"/>
+          <w:lang w:eastAsia="zh-CN"/>
+        </w:rPr>
+        <w:t xml:space="preserve"> </w:t>
       </w:r>
       <w:r>
         <w:rPr>
@@ -1955,10 +2174,10 @@
         <w:tblLook w:val="04A0" w:firstRow="1" w:lastRow="0" w:firstColumn="1" w:lastColumn="0" w:noHBand="0" w:noVBand="1"/>
       </w:tblPr>
       <w:tblGrid>
+        <w:gridCol w:w="2251"/>
+        <w:gridCol w:w="2512"/>
+        <w:gridCol w:w="2409"/>
         <w:gridCol w:w="2511"/>
-        <w:gridCol w:w="2570"/>
-        <w:gridCol w:w="2064"/>
-        <w:gridCol w:w="2538"/>
       </w:tblGrid>
       <w:tr>
         <w:trPr>
@@ -2084,21 +2303,7 @@
                 <w:rFonts w:ascii="Calibri" w:hAnsi="Calibri" w:cs="Calibri"/>
                 <w:color w:val="000000"/>
               </w:rPr>
-              <w:t>Urban Value (</w:t>
-            </w:r>
-            <w:r>
-              <w:rPr>
-                <w:rFonts w:ascii="Calibri" w:hAnsi="Calibri" w:cs="Calibri"/>
-                <w:color w:val="000000"/>
-              </w:rPr>
-              <w:t xml:space="preserve">thousand </w:t>
-            </w:r>
-            <w:r>
-              <w:rPr>
-                <w:rFonts w:ascii="Calibri" w:hAnsi="Calibri" w:cs="Calibri"/>
-                <w:color w:val="000000"/>
-              </w:rPr>
-              <w:t>$/year)</w:t>
+              <w:t>Urban Value (thousand $/year)</w:t>
             </w:r>
           </w:p>
         </w:tc>
@@ -2219,13 +2424,15 @@
                 <w:color w:val="000000"/>
               </w:rPr>
             </w:pPr>
+            <w:proofErr w:type="spellStart"/>
             <w:r>
               <w:rPr>
                 <w:rFonts w:ascii="Calibri" w:hAnsi="Calibri" w:cs="Calibri"/>
                 <w:color w:val="000000"/>
               </w:rPr>
-              <w:t>$800$</w:t>
+              <w:t>ZZairqualityRuralZZ</w:t>
             </w:r>
+            <w:proofErr w:type="spellEnd"/>
           </w:p>
         </w:tc>
         <w:tc>
@@ -2244,13 +2451,15 @@
                 <w:color w:val="000000"/>
               </w:rPr>
             </w:pPr>
+            <w:proofErr w:type="spellStart"/>
             <w:r>
               <w:rPr>
                 <w:rFonts w:ascii="Calibri" w:hAnsi="Calibri" w:cs="Calibri"/>
                 <w:color w:val="000000"/>
               </w:rPr>
-              <w:t>$801$</w:t>
+              <w:t>ZZairqualityUrbanZZ</w:t>
             </w:r>
+            <w:proofErr w:type="spellEnd"/>
           </w:p>
         </w:tc>
         <w:tc>
@@ -2274,7 +2483,7 @@
                 <w:rFonts w:ascii="Calibri" w:hAnsi="Calibri" w:cs="Calibri"/>
                 <w:color w:val="000000"/>
               </w:rPr>
-              <w:t>$802$</w:t>
+              <w:t>ZZairqualityTotal1ZZ</w:t>
             </w:r>
           </w:p>
         </w:tc>
@@ -2317,13 +2526,15 @@
                 <w:color w:val="000000"/>
               </w:rPr>
             </w:pPr>
+            <w:proofErr w:type="spellStart"/>
             <w:r>
               <w:rPr>
                 <w:rFonts w:ascii="Calibri" w:hAnsi="Calibri" w:cs="Calibri"/>
                 <w:color w:val="000000"/>
               </w:rPr>
-              <w:t>$803$</w:t>
+              <w:t>ZZbiodiversityRuralZZ</w:t>
             </w:r>
+            <w:proofErr w:type="spellEnd"/>
           </w:p>
         </w:tc>
         <w:tc>
@@ -2339,13 +2550,15 @@
                 <w:color w:val="000000"/>
               </w:rPr>
             </w:pPr>
+            <w:proofErr w:type="spellStart"/>
             <w:r>
               <w:rPr>
                 <w:rFonts w:ascii="Calibri" w:hAnsi="Calibri" w:cs="Calibri"/>
                 <w:color w:val="000000"/>
               </w:rPr>
-              <w:t>$804$</w:t>
+              <w:t>ZZbiodiversityUrbanZZ</w:t>
             </w:r>
+            <w:proofErr w:type="spellEnd"/>
           </w:p>
         </w:tc>
         <w:tc>
@@ -2366,7 +2579,7 @@
                 <w:rFonts w:ascii="Calibri" w:hAnsi="Calibri" w:cs="Calibri"/>
                 <w:color w:val="000000"/>
               </w:rPr>
-              <w:t>$805$</w:t>
+              <w:t>ZZbiodiversityTotal1ZZ</w:t>
             </w:r>
           </w:p>
         </w:tc>
@@ -2411,13 +2624,15 @@
                 <w:color w:val="000000"/>
               </w:rPr>
             </w:pPr>
+            <w:proofErr w:type="spellStart"/>
             <w:r>
               <w:rPr>
                 <w:rFonts w:ascii="Calibri" w:hAnsi="Calibri" w:cs="Calibri"/>
                 <w:color w:val="000000"/>
               </w:rPr>
-              <w:t>$806$</w:t>
+              <w:t>ZZcarbonRuralZZ</w:t>
             </w:r>
+            <w:proofErr w:type="spellEnd"/>
           </w:p>
         </w:tc>
         <w:tc>
@@ -2433,13 +2648,15 @@
                 <w:color w:val="000000"/>
               </w:rPr>
             </w:pPr>
+            <w:proofErr w:type="spellStart"/>
             <w:r>
               <w:rPr>
                 <w:rFonts w:ascii="Calibri" w:hAnsi="Calibri" w:cs="Calibri"/>
                 <w:color w:val="000000"/>
               </w:rPr>
-              <w:t>$807$</w:t>
+              <w:t>ZZcarbonUrbanZZ</w:t>
             </w:r>
+            <w:proofErr w:type="spellEnd"/>
           </w:p>
         </w:tc>
         <w:tc>
@@ -2461,7 +2678,7 @@
                 <w:rFonts w:ascii="Calibri" w:hAnsi="Calibri" w:cs="Calibri"/>
                 <w:color w:val="000000"/>
               </w:rPr>
-              <w:t>$808$</w:t>
+              <w:t>ZZcarbonTotal1ZZ</w:t>
             </w:r>
           </w:p>
         </w:tc>
@@ -2513,13 +2730,15 @@
                 <w:color w:val="000000"/>
               </w:rPr>
             </w:pPr>
+            <w:proofErr w:type="spellStart"/>
             <w:r>
               <w:rPr>
                 <w:rFonts w:ascii="Calibri" w:hAnsi="Calibri" w:cs="Calibri"/>
                 <w:color w:val="000000"/>
               </w:rPr>
-              <w:t>$809$</w:t>
+              <w:t>ZZculturalRuralZZ</w:t>
             </w:r>
+            <w:proofErr w:type="spellEnd"/>
           </w:p>
         </w:tc>
         <w:tc>
@@ -2535,13 +2754,15 @@
                 <w:color w:val="000000"/>
               </w:rPr>
             </w:pPr>
+            <w:proofErr w:type="spellStart"/>
             <w:r>
               <w:rPr>
                 <w:rFonts w:ascii="Calibri" w:hAnsi="Calibri" w:cs="Calibri"/>
                 <w:color w:val="000000"/>
               </w:rPr>
-              <w:t>$810$</w:t>
+              <w:t>ZZculturalUrbanZZ</w:t>
             </w:r>
+            <w:proofErr w:type="spellEnd"/>
           </w:p>
         </w:tc>
         <w:tc>
@@ -2563,7 +2784,7 @@
                 <w:rFonts w:ascii="Calibri" w:hAnsi="Calibri" w:cs="Calibri"/>
                 <w:color w:val="000000"/>
               </w:rPr>
-              <w:t>$811$</w:t>
+              <w:t>ZZculturalTotal1ZZ</w:t>
             </w:r>
           </w:p>
         </w:tc>
@@ -2621,13 +2842,15 @@
                 <w:color w:val="000000"/>
               </w:rPr>
             </w:pPr>
+            <w:proofErr w:type="spellStart"/>
             <w:r>
               <w:rPr>
                 <w:rFonts w:ascii="Calibri" w:hAnsi="Calibri" w:cs="Calibri"/>
                 <w:color w:val="000000"/>
               </w:rPr>
-              <w:t>$812$</w:t>
+              <w:t>ZZwatershedRuralZZ</w:t>
             </w:r>
+            <w:proofErr w:type="spellEnd"/>
           </w:p>
         </w:tc>
         <w:tc>
@@ -2646,13 +2869,15 @@
                 <w:color w:val="000000"/>
               </w:rPr>
             </w:pPr>
+            <w:proofErr w:type="spellStart"/>
             <w:r>
               <w:rPr>
                 <w:rFonts w:ascii="Calibri" w:hAnsi="Calibri" w:cs="Calibri"/>
                 <w:color w:val="000000"/>
               </w:rPr>
-              <w:t>$813$</w:t>
+              <w:t>ZZwatershedUrbanZZ</w:t>
             </w:r>
+            <w:proofErr w:type="spellEnd"/>
           </w:p>
         </w:tc>
         <w:tc>
@@ -2677,7 +2902,7 @@
                 <w:rFonts w:ascii="Calibri" w:hAnsi="Calibri" w:cs="Calibri"/>
                 <w:color w:val="000000"/>
               </w:rPr>
-              <w:t>$814$</w:t>
+              <w:t>ZZwatershedTotal1ZZ</w:t>
             </w:r>
           </w:p>
         </w:tc>
@@ -2709,6 +2934,7 @@
                 <w:rFonts w:ascii="Calibri" w:hAnsi="Calibri" w:cs="Calibri"/>
                 <w:color w:val="000000"/>
               </w:rPr>
+              <w:lastRenderedPageBreak/>
               <w:t>Total</w:t>
             </w:r>
           </w:p>
@@ -2731,13 +2957,15 @@
                 <w:color w:val="000000"/>
               </w:rPr>
             </w:pPr>
+            <w:proofErr w:type="spellStart"/>
             <w:r>
               <w:rPr>
                 <w:rFonts w:ascii="Calibri" w:hAnsi="Calibri" w:cs="Calibri"/>
                 <w:color w:val="000000"/>
               </w:rPr>
-              <w:t>$815$</w:t>
+              <w:t>ZZtotalRuralZZ</w:t>
             </w:r>
+            <w:proofErr w:type="spellEnd"/>
           </w:p>
         </w:tc>
         <w:tc>
@@ -2757,13 +2985,15 @@
                 <w:color w:val="000000"/>
               </w:rPr>
             </w:pPr>
+            <w:proofErr w:type="spellStart"/>
             <w:r>
               <w:rPr>
                 <w:rFonts w:ascii="Calibri" w:hAnsi="Calibri" w:cs="Calibri"/>
                 <w:color w:val="000000"/>
               </w:rPr>
-              <w:t>$816$</w:t>
+              <w:t>ZZtotalUrbanZZ</w:t>
             </w:r>
+            <w:proofErr w:type="spellEnd"/>
           </w:p>
         </w:tc>
         <w:tc>
@@ -2784,13 +3014,15 @@
                 <w:color w:val="000000"/>
               </w:rPr>
             </w:pPr>
+            <w:proofErr w:type="spellStart"/>
             <w:r>
               <w:rPr>
                 <w:rFonts w:ascii="Calibri" w:hAnsi="Calibri" w:cs="Calibri"/>
                 <w:color w:val="000000"/>
               </w:rPr>
-              <w:t>$817$</w:t>
+              <w:t>ZZtotalTotalZZ</w:t>
             </w:r>
+            <w:proofErr w:type="spellEnd"/>
           </w:p>
         </w:tc>
       </w:tr>
@@ -2823,7 +3055,6 @@
           <w:rFonts w:eastAsiaTheme="minorEastAsia" w:cstheme="minorHAnsi"/>
           <w:noProof/>
         </w:rPr>
-        <w:lastRenderedPageBreak/>
         <w:drawing>
           <wp:anchor distT="0" distB="0" distL="114300" distR="114300" simplePos="0" relativeHeight="251659264" behindDoc="0" locked="0" layoutInCell="1" allowOverlap="1" wp14:anchorId="6190273E" wp14:editId="723E68C3">
             <wp:simplePos x="0" y="0"/>
@@ -2969,7 +3200,7 @@
         <w:color w:val="7F7F7F" w:themeColor="text1" w:themeTint="80"/>
         <w:sz w:val="16"/>
       </w:rPr>
-      <w:t>$DATE</w:t>
+      <w:fldChar w:fldCharType="begin"/>
     </w:r>
     <w:r>
       <w:rPr>
@@ -2977,7 +3208,32 @@
         <w:color w:val="7F7F7F" w:themeColor="text1" w:themeTint="80"/>
         <w:sz w:val="16"/>
       </w:rPr>
-      <w:t>$</w:t>
+      <w:instrText xml:space="preserve"> DATE \@ "M/d/yyyy" </w:instrText>
+    </w:r>
+    <w:r>
+      <w:rPr>
+        <w:rFonts w:eastAsiaTheme="majorEastAsia" w:cstheme="minorHAnsi"/>
+        <w:color w:val="7F7F7F" w:themeColor="text1" w:themeTint="80"/>
+        <w:sz w:val="16"/>
+      </w:rPr>
+      <w:fldChar w:fldCharType="separate"/>
+    </w:r>
+    <w:r>
+      <w:rPr>
+        <w:rFonts w:eastAsiaTheme="majorEastAsia" w:cstheme="minorHAnsi"/>
+        <w:noProof/>
+        <w:color w:val="7F7F7F" w:themeColor="text1" w:themeTint="80"/>
+        <w:sz w:val="16"/>
+      </w:rPr>
+      <w:t>2/17/2020</w:t>
+    </w:r>
+    <w:r>
+      <w:rPr>
+        <w:rFonts w:eastAsiaTheme="majorEastAsia" w:cstheme="minorHAnsi"/>
+        <w:color w:val="7F7F7F" w:themeColor="text1" w:themeTint="80"/>
+        <w:sz w:val="16"/>
+      </w:rPr>
+      <w:fldChar w:fldCharType="end"/>
     </w:r>
   </w:p>
 </w:ftr>

</xml_diff>